<commit_message>
Started to prepare Use Case Mapping Code Processor Test project
</commit_message>
<xml_diff>
--- a/Documentation/0005 - Edam.Studio.Assets.Identification.v0.docx
+++ b/Documentation/0005 - Edam.Studio.Assets.Identification.v0.docx
@@ -14,7 +14,7 @@
         <w:rPr>
           <w:b/>
           <w:bCs/>
-          <w:color w:val="FF0000"/>
+          <w:color w:val="C45911" w:themeColor="accent2" w:themeShade="BF"/>
           <w:sz w:val="40"/>
           <w:szCs w:val="40"/>
         </w:rPr>
@@ -22,7 +22,7 @@
       </w:r>
       <w:r>
         <w:rPr>
-          <w:color w:val="FF0000"/>
+          <w:color w:val="C45911" w:themeColor="accent2" w:themeShade="BF"/>
           <w:sz w:val="40"/>
           <w:szCs w:val="40"/>
         </w:rPr>

</xml_diff>